<commit_message>
Commit do Gabriel 29/10/18
</commit_message>
<xml_diff>
--- a/Ling e Parad - Cat & Joy.docx
+++ b/Ling e Parad - Cat & Joy.docx
@@ -296,18 +296,8 @@
       <w:pPr>
         <w:pStyle w:val="15"/>
         <w:tabs>
-          <w:tab w:val="left" w:pos="400"/>
-          <w:tab w:val="right" w:leader="dot" w:pos="9350"/>
+          <w:tab w:val="right" w:leader="dot" w:pos="9360"/>
         </w:tabs>
-        <w:rPr>
-          <w:rFonts w:eastAsiaTheme="minorEastAsia" w:cstheme="minorBidi"/>
-          <w:b w:val="0"/>
-          <w:bCs w:val="0"/>
-          <w:caps w:val="0"/>
-          <w:sz w:val="22"/>
-          <w:szCs w:val="22"/>
-          <w:lang w:eastAsia="pt-BR"/>
-        </w:rPr>
       </w:pPr>
       <w:r>
         <w:fldChar w:fldCharType="begin"/>
@@ -322,49 +312,34 @@
         <w:fldChar w:fldCharType="begin"/>
       </w:r>
       <w:r>
-        <w:instrText xml:space="preserve"> HYPERLINK \l "_Toc528525823" </w:instrText>
+        <w:instrText xml:space="preserve"> HYPERLINK \l _Toc829702882 </w:instrText>
       </w:r>
       <w:r>
         <w:fldChar w:fldCharType="separate"/>
       </w:r>
       <w:r>
         <w:rPr>
-          <w:rStyle w:val="26"/>
-        </w:rPr>
-        <w:t>1.</w:t>
-      </w:r>
-      <w:r>
-        <w:rPr>
-          <w:rFonts w:eastAsiaTheme="minorEastAsia" w:cstheme="minorBidi"/>
-          <w:b w:val="0"/>
-          <w:bCs w:val="0"/>
-          <w:caps w:val="0"/>
-          <w:sz w:val="22"/>
-          <w:szCs w:val="22"/>
-          <w:lang w:eastAsia="pt-BR"/>
-        </w:rPr>
+          <w:rFonts w:hint="default"/>
+        </w:rPr>
+        <w:t xml:space="preserve">1. </w:t>
+      </w:r>
+      <w:r>
+        <w:t>INTEGRANTES</w:t>
+      </w:r>
+      <w:r>
         <w:tab/>
       </w:r>
       <w:r>
-        <w:rPr>
-          <w:rStyle w:val="26"/>
-        </w:rPr>
-        <w:t>INTEGRANTES</w:t>
-      </w:r>
-      <w:r>
-        <w:tab/>
-      </w:r>
-      <w:r>
         <w:fldChar w:fldCharType="begin"/>
       </w:r>
       <w:r>
-        <w:instrText xml:space="preserve"> PAGEREF _Toc528525823 \h </w:instrText>
+        <w:instrText xml:space="preserve"> PAGEREF _Toc829702882 </w:instrText>
       </w:r>
       <w:r>
         <w:fldChar w:fldCharType="separate"/>
       </w:r>
       <w:r>
-        <w:t>3</w:t>
+        <w:t>2</w:t>
       </w:r>
       <w:r>
         <w:fldChar w:fldCharType="end"/>
@@ -377,66 +352,41 @@
       <w:pPr>
         <w:pStyle w:val="15"/>
         <w:tabs>
-          <w:tab w:val="left" w:pos="400"/>
-          <w:tab w:val="right" w:leader="dot" w:pos="9350"/>
+          <w:tab w:val="right" w:leader="dot" w:pos="9360"/>
         </w:tabs>
-        <w:rPr>
-          <w:rFonts w:eastAsiaTheme="minorEastAsia" w:cstheme="minorBidi"/>
-          <w:b w:val="0"/>
-          <w:bCs w:val="0"/>
-          <w:caps w:val="0"/>
-          <w:sz w:val="22"/>
-          <w:szCs w:val="22"/>
-          <w:lang w:eastAsia="pt-BR"/>
-        </w:rPr>
       </w:pPr>
       <w:r>
         <w:fldChar w:fldCharType="begin"/>
       </w:r>
       <w:r>
-        <w:instrText xml:space="preserve"> HYPERLINK \l "_Toc528525824" </w:instrText>
+        <w:instrText xml:space="preserve"> HYPERLINK \l _Toc64401219 </w:instrText>
       </w:r>
       <w:r>
         <w:fldChar w:fldCharType="separate"/>
       </w:r>
       <w:r>
         <w:rPr>
-          <w:rStyle w:val="26"/>
-        </w:rPr>
-        <w:t>2.</w:t>
-      </w:r>
-      <w:r>
-        <w:rPr>
-          <w:rFonts w:eastAsiaTheme="minorEastAsia" w:cstheme="minorBidi"/>
-          <w:b w:val="0"/>
-          <w:bCs w:val="0"/>
-          <w:caps w:val="0"/>
-          <w:sz w:val="22"/>
-          <w:szCs w:val="22"/>
-          <w:lang w:eastAsia="pt-BR"/>
-        </w:rPr>
+          <w:rFonts w:hint="default"/>
+        </w:rPr>
+        <w:t xml:space="preserve">2. </w:t>
+      </w:r>
+      <w:r>
+        <w:t>INTRODUÇÃO</w:t>
+      </w:r>
+      <w:r>
         <w:tab/>
       </w:r>
       <w:r>
-        <w:rPr>
-          <w:rStyle w:val="26"/>
-        </w:rPr>
-        <w:t>INTRODUÇÃO</w:t>
-      </w:r>
-      <w:r>
-        <w:tab/>
-      </w:r>
-      <w:r>
         <w:fldChar w:fldCharType="begin"/>
       </w:r>
       <w:r>
-        <w:instrText xml:space="preserve"> PAGEREF _Toc528525824 \h </w:instrText>
+        <w:instrText xml:space="preserve"> PAGEREF _Toc64401219 </w:instrText>
       </w:r>
       <w:r>
         <w:fldChar w:fldCharType="separate"/>
       </w:r>
       <w:r>
-        <w:t>4</w:t>
+        <w:t>3</w:t>
       </w:r>
       <w:r>
         <w:fldChar w:fldCharType="end"/>
@@ -449,60 +399,35 @@
       <w:pPr>
         <w:pStyle w:val="15"/>
         <w:tabs>
-          <w:tab w:val="left" w:pos="400"/>
-          <w:tab w:val="right" w:leader="dot" w:pos="9350"/>
+          <w:tab w:val="right" w:leader="dot" w:pos="9360"/>
         </w:tabs>
-        <w:rPr>
-          <w:rFonts w:eastAsiaTheme="minorEastAsia" w:cstheme="minorBidi"/>
-          <w:b w:val="0"/>
-          <w:bCs w:val="0"/>
-          <w:caps w:val="0"/>
-          <w:sz w:val="22"/>
-          <w:szCs w:val="22"/>
-          <w:lang w:eastAsia="pt-BR"/>
-        </w:rPr>
       </w:pPr>
       <w:r>
         <w:fldChar w:fldCharType="begin"/>
       </w:r>
       <w:r>
-        <w:instrText xml:space="preserve"> HYPERLINK \l "_Toc528525825" </w:instrText>
+        <w:instrText xml:space="preserve"> HYPERLINK \l _Toc656045428 </w:instrText>
       </w:r>
       <w:r>
         <w:fldChar w:fldCharType="separate"/>
       </w:r>
       <w:r>
         <w:rPr>
-          <w:rStyle w:val="26"/>
-        </w:rPr>
-        <w:t>3.</w:t>
-      </w:r>
-      <w:r>
-        <w:rPr>
-          <w:rFonts w:eastAsiaTheme="minorEastAsia" w:cstheme="minorBidi"/>
-          <w:b w:val="0"/>
-          <w:bCs w:val="0"/>
-          <w:caps w:val="0"/>
-          <w:sz w:val="22"/>
-          <w:szCs w:val="22"/>
-          <w:lang w:eastAsia="pt-BR"/>
-        </w:rPr>
+          <w:rFonts w:hint="default"/>
+        </w:rPr>
+        <w:t xml:space="preserve">3. </w:t>
+      </w:r>
+      <w:r>
+        <w:t>DEFINIÇÕES</w:t>
+      </w:r>
+      <w:r>
         <w:tab/>
       </w:r>
       <w:r>
-        <w:rPr>
-          <w:rStyle w:val="26"/>
-        </w:rPr>
-        <w:t>DEFINIÇÕES</w:t>
-      </w:r>
-      <w:r>
-        <w:tab/>
-      </w:r>
-      <w:r>
         <w:fldChar w:fldCharType="begin"/>
       </w:r>
       <w:r>
-        <w:instrText xml:space="preserve"> PAGEREF _Toc528525825 \h </w:instrText>
+        <w:instrText xml:space="preserve"> PAGEREF _Toc656045428 </w:instrText>
       </w:r>
       <w:r>
         <w:fldChar w:fldCharType="separate"/>
@@ -521,60 +446,41 @@
       <w:pPr>
         <w:pStyle w:val="15"/>
         <w:tabs>
-          <w:tab w:val="left" w:pos="400"/>
-          <w:tab w:val="right" w:leader="dot" w:pos="9350"/>
+          <w:tab w:val="right" w:leader="dot" w:pos="9360"/>
         </w:tabs>
-        <w:rPr>
-          <w:rFonts w:eastAsiaTheme="minorEastAsia" w:cstheme="minorBidi"/>
-          <w:b w:val="0"/>
-          <w:bCs w:val="0"/>
-          <w:caps w:val="0"/>
-          <w:sz w:val="22"/>
-          <w:szCs w:val="22"/>
-          <w:lang w:eastAsia="pt-BR"/>
-        </w:rPr>
       </w:pPr>
       <w:r>
         <w:fldChar w:fldCharType="begin"/>
       </w:r>
       <w:r>
-        <w:instrText xml:space="preserve"> HYPERLINK \l "_Toc528525826" </w:instrText>
+        <w:instrText xml:space="preserve"> HYPERLINK \l _Toc1431904936 </w:instrText>
       </w:r>
       <w:r>
         <w:fldChar w:fldCharType="separate"/>
       </w:r>
       <w:r>
         <w:rPr>
-          <w:rStyle w:val="26"/>
-        </w:rPr>
-        <w:t>4.</w:t>
-      </w:r>
-      <w:r>
-        <w:rPr>
-          <w:rFonts w:eastAsiaTheme="minorEastAsia" w:cstheme="minorBidi"/>
-          <w:b w:val="0"/>
-          <w:bCs w:val="0"/>
-          <w:caps w:val="0"/>
-          <w:sz w:val="22"/>
-          <w:szCs w:val="22"/>
-          <w:lang w:eastAsia="pt-BR"/>
-        </w:rPr>
+          <w:rFonts w:hint="default"/>
+          <w:i w:val="0"/>
+          <w:iCs w:val="0"/>
+        </w:rPr>
+        <w:t xml:space="preserve">4. </w:t>
+      </w:r>
+      <w:r>
+        <w:rPr>
+          <w:i w:val="0"/>
+          <w:iCs w:val="0"/>
+        </w:rPr>
+        <w:t>LINGUAGEM FUNCIONAL</w:t>
+      </w:r>
+      <w:r>
         <w:tab/>
       </w:r>
       <w:r>
-        <w:rPr>
-          <w:rStyle w:val="26"/>
-        </w:rPr>
-        <w:t>LINGUAGEM FUNCIONAL</w:t>
-      </w:r>
-      <w:r>
-        <w:tab/>
-      </w:r>
-      <w:r>
         <w:fldChar w:fldCharType="begin"/>
       </w:r>
       <w:r>
-        <w:instrText xml:space="preserve"> PAGEREF _Toc528525826 \h </w:instrText>
+        <w:instrText xml:space="preserve"> PAGEREF _Toc1431904936 </w:instrText>
       </w:r>
       <w:r>
         <w:fldChar w:fldCharType="separate"/>
@@ -593,62 +499,41 @@
       <w:pPr>
         <w:pStyle w:val="16"/>
         <w:tabs>
-          <w:tab w:val="left" w:pos="800"/>
-          <w:tab w:val="right" w:leader="dot" w:pos="9350"/>
+          <w:tab w:val="right" w:leader="dot" w:pos="9360"/>
         </w:tabs>
-        <w:rPr>
-          <w:rFonts w:eastAsiaTheme="minorEastAsia" w:cstheme="minorBidi"/>
-          <w:smallCaps w:val="0"/>
-          <w:sz w:val="22"/>
-          <w:szCs w:val="22"/>
-          <w:lang w:eastAsia="pt-BR"/>
-        </w:rPr>
       </w:pPr>
       <w:r>
         <w:fldChar w:fldCharType="begin"/>
       </w:r>
       <w:r>
-        <w:instrText xml:space="preserve"> HYPERLINK \l "_Toc528525827" </w:instrText>
+        <w:instrText xml:space="preserve"> HYPERLINK \l _Toc923901556 </w:instrText>
       </w:r>
       <w:r>
         <w:fldChar w:fldCharType="separate"/>
       </w:r>
       <w:r>
         <w:rPr>
-          <w:rStyle w:val="26"/>
-        </w:rPr>
-        <w:t>4.1</w:t>
-      </w:r>
-      <w:r>
-        <w:rPr>
-          <w:rFonts w:eastAsiaTheme="minorEastAsia" w:cstheme="minorBidi"/>
-          <w:smallCaps w:val="0"/>
-          <w:sz w:val="22"/>
-          <w:szCs w:val="22"/>
-          <w:lang w:eastAsia="pt-BR"/>
-        </w:rPr>
+          <w:rFonts w:hint="default"/>
+        </w:rPr>
+        <w:t xml:space="preserve">4.1 </w:t>
+      </w:r>
+      <w:r>
+        <w:t>Definição:</w:t>
+      </w:r>
+      <w:r>
         <w:tab/>
       </w:r>
       <w:r>
-        <w:rPr>
-          <w:rStyle w:val="26"/>
-        </w:rPr>
-        <w:t>Definição:</w:t>
-      </w:r>
-      <w:r>
-        <w:tab/>
-      </w:r>
-      <w:r>
         <w:fldChar w:fldCharType="begin"/>
       </w:r>
       <w:r>
-        <w:instrText xml:space="preserve"> PAGEREF _Toc528525827 \h </w:instrText>
+        <w:instrText xml:space="preserve"> PAGEREF _Toc923901556 </w:instrText>
       </w:r>
       <w:r>
         <w:fldChar w:fldCharType="separate"/>
       </w:r>
       <w:r>
-        <w:t>5</w:t>
+        <w:t>4</w:t>
       </w:r>
       <w:r>
         <w:fldChar w:fldCharType="end"/>
@@ -661,56 +546,35 @@
       <w:pPr>
         <w:pStyle w:val="16"/>
         <w:tabs>
-          <w:tab w:val="left" w:pos="800"/>
-          <w:tab w:val="right" w:leader="dot" w:pos="9350"/>
+          <w:tab w:val="right" w:leader="dot" w:pos="9360"/>
         </w:tabs>
-        <w:rPr>
-          <w:rFonts w:eastAsiaTheme="minorEastAsia" w:cstheme="minorBidi"/>
-          <w:smallCaps w:val="0"/>
-          <w:sz w:val="22"/>
-          <w:szCs w:val="22"/>
-          <w:lang w:eastAsia="pt-BR"/>
-        </w:rPr>
       </w:pPr>
       <w:r>
         <w:fldChar w:fldCharType="begin"/>
       </w:r>
       <w:r>
-        <w:instrText xml:space="preserve"> HYPERLINK \l "_Toc528525828" </w:instrText>
+        <w:instrText xml:space="preserve"> HYPERLINK \l _Toc300959513 </w:instrText>
       </w:r>
       <w:r>
         <w:fldChar w:fldCharType="separate"/>
       </w:r>
       <w:r>
         <w:rPr>
-          <w:rStyle w:val="26"/>
-        </w:rPr>
-        <w:t>4.2</w:t>
-      </w:r>
-      <w:r>
-        <w:rPr>
-          <w:rFonts w:eastAsiaTheme="minorEastAsia" w:cstheme="minorBidi"/>
-          <w:smallCaps w:val="0"/>
-          <w:sz w:val="22"/>
-          <w:szCs w:val="22"/>
-          <w:lang w:eastAsia="pt-BR"/>
-        </w:rPr>
+          <w:rFonts w:hint="default"/>
+        </w:rPr>
+        <w:t xml:space="preserve">4.2 </w:t>
+      </w:r>
+      <w:r>
+        <w:t>Função:</w:t>
+      </w:r>
+      <w:r>
         <w:tab/>
       </w:r>
       <w:r>
-        <w:rPr>
-          <w:rStyle w:val="26"/>
-        </w:rPr>
-        <w:t>Função:</w:t>
-      </w:r>
-      <w:r>
-        <w:tab/>
-      </w:r>
-      <w:r>
         <w:fldChar w:fldCharType="begin"/>
       </w:r>
       <w:r>
-        <w:instrText xml:space="preserve"> PAGEREF _Toc528525828 \h </w:instrText>
+        <w:instrText xml:space="preserve"> PAGEREF _Toc300959513 </w:instrText>
       </w:r>
       <w:r>
         <w:fldChar w:fldCharType="separate"/>
@@ -729,66 +593,47 @@
       <w:pPr>
         <w:pStyle w:val="15"/>
         <w:tabs>
-          <w:tab w:val="left" w:pos="400"/>
-          <w:tab w:val="right" w:leader="dot" w:pos="9350"/>
+          <w:tab w:val="right" w:leader="dot" w:pos="9360"/>
         </w:tabs>
-        <w:rPr>
-          <w:rFonts w:eastAsiaTheme="minorEastAsia" w:cstheme="minorBidi"/>
-          <w:b w:val="0"/>
-          <w:bCs w:val="0"/>
-          <w:caps w:val="0"/>
-          <w:sz w:val="22"/>
-          <w:szCs w:val="22"/>
-          <w:lang w:eastAsia="pt-BR"/>
-        </w:rPr>
       </w:pPr>
       <w:r>
         <w:fldChar w:fldCharType="begin"/>
       </w:r>
       <w:r>
-        <w:instrText xml:space="preserve"> HYPERLINK \l "_Toc528525829" </w:instrText>
+        <w:instrText xml:space="preserve"> HYPERLINK \l _Toc2138816397 </w:instrText>
       </w:r>
       <w:r>
         <w:fldChar w:fldCharType="separate"/>
       </w:r>
       <w:r>
         <w:rPr>
-          <w:rStyle w:val="26"/>
-        </w:rPr>
-        <w:t>5.</w:t>
-      </w:r>
-      <w:r>
-        <w:rPr>
-          <w:rFonts w:eastAsiaTheme="minorEastAsia" w:cstheme="minorBidi"/>
-          <w:b w:val="0"/>
-          <w:bCs w:val="0"/>
-          <w:caps w:val="0"/>
-          <w:sz w:val="22"/>
-          <w:szCs w:val="22"/>
-          <w:lang w:eastAsia="pt-BR"/>
-        </w:rPr>
+          <w:rFonts w:hint="default"/>
+          <w:i w:val="0"/>
+          <w:iCs w:val="0"/>
+        </w:rPr>
+        <w:t xml:space="preserve">5. </w:t>
+      </w:r>
+      <w:r>
+        <w:rPr>
+          <w:i w:val="0"/>
+          <w:iCs w:val="0"/>
+        </w:rPr>
+        <w:t>JOY</w:t>
+      </w:r>
+      <w:r>
         <w:tab/>
       </w:r>
       <w:r>
-        <w:rPr>
-          <w:rStyle w:val="26"/>
-        </w:rPr>
-        <w:t>JOY</w:t>
-      </w:r>
-      <w:r>
-        <w:tab/>
-      </w:r>
-      <w:r>
         <w:fldChar w:fldCharType="begin"/>
       </w:r>
       <w:r>
-        <w:instrText xml:space="preserve"> PAGEREF _Toc528525829 \h </w:instrText>
+        <w:instrText xml:space="preserve"> PAGEREF _Toc2138816397 </w:instrText>
       </w:r>
       <w:r>
         <w:fldChar w:fldCharType="separate"/>
       </w:r>
       <w:r>
-        <w:t>5</w:t>
+        <w:t>6</w:t>
       </w:r>
       <w:r>
         <w:fldChar w:fldCharType="end"/>
@@ -801,47 +646,79 @@
       <w:pPr>
         <w:pStyle w:val="16"/>
         <w:tabs>
-          <w:tab w:val="left" w:pos="800"/>
-          <w:tab w:val="right" w:leader="dot" w:pos="9350"/>
+          <w:tab w:val="right" w:leader="dot" w:pos="9360"/>
         </w:tabs>
-        <w:rPr>
-          <w:rFonts w:eastAsiaTheme="minorEastAsia" w:cstheme="minorBidi"/>
-          <w:smallCaps w:val="0"/>
-          <w:sz w:val="22"/>
-          <w:szCs w:val="22"/>
-          <w:lang w:eastAsia="pt-BR"/>
-        </w:rPr>
       </w:pPr>
       <w:r>
         <w:fldChar w:fldCharType="begin"/>
       </w:r>
       <w:r>
-        <w:instrText xml:space="preserve"> HYPERLINK \l "_Toc528525830" </w:instrText>
+        <w:instrText xml:space="preserve"> HYPERLINK \l _Toc229967289 </w:instrText>
       </w:r>
       <w:r>
         <w:fldChar w:fldCharType="separate"/>
       </w:r>
       <w:r>
         <w:rPr>
-          <w:rStyle w:val="26"/>
-        </w:rPr>
-        <w:t>5.1</w:t>
-      </w:r>
-      <w:r>
-        <w:rPr>
-          <w:rFonts w:eastAsiaTheme="minorEastAsia" w:cstheme="minorBidi"/>
-          <w:smallCaps w:val="0"/>
-          <w:sz w:val="22"/>
-          <w:szCs w:val="22"/>
-          <w:lang w:eastAsia="pt-BR"/>
-        </w:rPr>
+          <w:rFonts w:hint="default"/>
+        </w:rPr>
+        <w:t xml:space="preserve">5.1 </w:t>
+      </w:r>
+      <w:r>
+        <w:t>Definição:</w:t>
+      </w:r>
+      <w:r>
         <w:tab/>
       </w:r>
       <w:r>
-        <w:rPr>
-          <w:rStyle w:val="26"/>
-        </w:rPr>
-        <w:t>Definição:</w:t>
+        <w:fldChar w:fldCharType="begin"/>
+      </w:r>
+      <w:r>
+        <w:instrText xml:space="preserve"> PAGEREF _Toc229967289 </w:instrText>
+      </w:r>
+      <w:r>
+        <w:fldChar w:fldCharType="separate"/>
+      </w:r>
+      <w:r>
+        <w:t>6</w:t>
+      </w:r>
+      <w:r>
+        <w:fldChar w:fldCharType="end"/>
+      </w:r>
+      <w:r>
+        <w:fldChar w:fldCharType="end"/>
+      </w:r>
+    </w:p>
+    <w:p>
+      <w:pPr>
+        <w:pStyle w:val="15"/>
+        <w:tabs>
+          <w:tab w:val="right" w:leader="dot" w:pos="9360"/>
+        </w:tabs>
+      </w:pPr>
+      <w:r>
+        <w:fldChar w:fldCharType="begin"/>
+      </w:r>
+      <w:r>
+        <w:instrText xml:space="preserve"> HYPERLINK \l _Toc152135839 </w:instrText>
+      </w:r>
+      <w:r>
+        <w:fldChar w:fldCharType="separate"/>
+      </w:r>
+      <w:r>
+        <w:rPr>
+          <w:rFonts w:hint="default"/>
+          <w:i w:val="0"/>
+          <w:iCs w:val="0"/>
+        </w:rPr>
+        <w:t xml:space="preserve">6. </w:t>
+      </w:r>
+      <w:r>
+        <w:rPr>
+          <w:i w:val="0"/>
+          <w:iCs w:val="0"/>
+        </w:rPr>
+        <w:t>CAT</w:t>
       </w:r>
       <w:r>
         <w:tab/>
@@ -850,7 +727,7 @@
         <w:fldChar w:fldCharType="begin"/>
       </w:r>
       <w:r>
-        <w:instrText xml:space="preserve"> PAGEREF _Toc528525830 \h </w:instrText>
+        <w:instrText xml:space="preserve"> PAGEREF _Toc152135839 </w:instrText>
       </w:r>
       <w:r>
         <w:fldChar w:fldCharType="separate"/>
@@ -869,56 +746,35 @@
       <w:pPr>
         <w:pStyle w:val="16"/>
         <w:tabs>
-          <w:tab w:val="left" w:pos="800"/>
-          <w:tab w:val="right" w:leader="dot" w:pos="9350"/>
+          <w:tab w:val="right" w:leader="dot" w:pos="9360"/>
         </w:tabs>
-        <w:rPr>
-          <w:rFonts w:eastAsiaTheme="minorEastAsia" w:cstheme="minorBidi"/>
-          <w:smallCaps w:val="0"/>
-          <w:sz w:val="22"/>
-          <w:szCs w:val="22"/>
-          <w:lang w:eastAsia="pt-BR"/>
-        </w:rPr>
       </w:pPr>
       <w:r>
         <w:fldChar w:fldCharType="begin"/>
       </w:r>
       <w:r>
-        <w:instrText xml:space="preserve"> HYPERLINK \l "_Toc528525831" </w:instrText>
+        <w:instrText xml:space="preserve"> HYPERLINK \l _Toc1017388652 </w:instrText>
       </w:r>
       <w:r>
         <w:fldChar w:fldCharType="separate"/>
       </w:r>
       <w:r>
         <w:rPr>
-          <w:rStyle w:val="26"/>
-        </w:rPr>
-        <w:t>5.2</w:t>
-      </w:r>
-      <w:r>
-        <w:rPr>
-          <w:rFonts w:eastAsiaTheme="minorEastAsia" w:cstheme="minorBidi"/>
-          <w:smallCaps w:val="0"/>
-          <w:sz w:val="22"/>
-          <w:szCs w:val="22"/>
-          <w:lang w:eastAsia="pt-BR"/>
-        </w:rPr>
+          <w:rFonts w:hint="default"/>
+        </w:rPr>
+        <w:t xml:space="preserve">6.1 </w:t>
+      </w:r>
+      <w:r>
+        <w:t>Definição:</w:t>
+      </w:r>
+      <w:r>
         <w:tab/>
       </w:r>
       <w:r>
-        <w:rPr>
-          <w:rStyle w:val="26"/>
-        </w:rPr>
-        <w:t>Função:</w:t>
-      </w:r>
-      <w:r>
-        <w:tab/>
-      </w:r>
-      <w:r>
         <w:fldChar w:fldCharType="begin"/>
       </w:r>
       <w:r>
-        <w:instrText xml:space="preserve"> PAGEREF _Toc528525831 \h </w:instrText>
+        <w:instrText xml:space="preserve"> PAGEREF _Toc1017388652 </w:instrText>
       </w:r>
       <w:r>
         <w:fldChar w:fldCharType="separate"/>
@@ -937,134 +793,41 @@
       <w:pPr>
         <w:pStyle w:val="15"/>
         <w:tabs>
-          <w:tab w:val="left" w:pos="400"/>
-          <w:tab w:val="right" w:leader="dot" w:pos="9350"/>
+          <w:tab w:val="right" w:leader="dot" w:pos="9360"/>
         </w:tabs>
-        <w:rPr>
-          <w:rFonts w:eastAsiaTheme="minorEastAsia" w:cstheme="minorBidi"/>
-          <w:b w:val="0"/>
-          <w:bCs w:val="0"/>
-          <w:caps w:val="0"/>
-          <w:sz w:val="22"/>
-          <w:szCs w:val="22"/>
-          <w:lang w:eastAsia="pt-BR"/>
-        </w:rPr>
       </w:pPr>
       <w:r>
         <w:fldChar w:fldCharType="begin"/>
       </w:r>
       <w:r>
-        <w:instrText xml:space="preserve"> HYPERLINK \l "_Toc528525832" </w:instrText>
+        <w:instrText xml:space="preserve"> HYPERLINK \l _Toc1782055687 </w:instrText>
       </w:r>
       <w:r>
         <w:fldChar w:fldCharType="separate"/>
       </w:r>
       <w:r>
         <w:rPr>
-          <w:rStyle w:val="26"/>
-        </w:rPr>
-        <w:t>6.</w:t>
-      </w:r>
-      <w:r>
-        <w:rPr>
-          <w:rFonts w:eastAsiaTheme="minorEastAsia" w:cstheme="minorBidi"/>
-          <w:b w:val="0"/>
-          <w:bCs w:val="0"/>
-          <w:caps w:val="0"/>
-          <w:sz w:val="22"/>
-          <w:szCs w:val="22"/>
-          <w:lang w:eastAsia="pt-BR"/>
-        </w:rPr>
+          <w:rFonts w:hint="default"/>
+        </w:rPr>
+        <w:t xml:space="preserve">7. </w:t>
+      </w:r>
+      <w:r>
+        <w:t>EXEMPLOS CAT &amp; JOY</w:t>
+      </w:r>
+      <w:r>
         <w:tab/>
       </w:r>
       <w:r>
-        <w:rPr>
-          <w:rStyle w:val="26"/>
-        </w:rPr>
-        <w:t>CAT</w:t>
-      </w:r>
-      <w:r>
-        <w:tab/>
-      </w:r>
-      <w:r>
         <w:fldChar w:fldCharType="begin"/>
       </w:r>
       <w:r>
-        <w:instrText xml:space="preserve"> PAGEREF _Toc528525832 \h </w:instrText>
+        <w:instrText xml:space="preserve"> PAGEREF _Toc1782055687 </w:instrText>
       </w:r>
       <w:r>
         <w:fldChar w:fldCharType="separate"/>
       </w:r>
       <w:r>
-        <w:t>6</w:t>
-      </w:r>
-      <w:r>
-        <w:fldChar w:fldCharType="end"/>
-      </w:r>
-      <w:r>
-        <w:fldChar w:fldCharType="end"/>
-      </w:r>
-    </w:p>
-    <w:p>
-      <w:pPr>
-        <w:pStyle w:val="16"/>
-        <w:tabs>
-          <w:tab w:val="left" w:pos="800"/>
-          <w:tab w:val="right" w:leader="dot" w:pos="9350"/>
-        </w:tabs>
-        <w:rPr>
-          <w:rFonts w:eastAsiaTheme="minorEastAsia" w:cstheme="minorBidi"/>
-          <w:smallCaps w:val="0"/>
-          <w:sz w:val="22"/>
-          <w:szCs w:val="22"/>
-          <w:lang w:eastAsia="pt-BR"/>
-        </w:rPr>
-      </w:pPr>
-      <w:r>
-        <w:fldChar w:fldCharType="begin"/>
-      </w:r>
-      <w:r>
-        <w:instrText xml:space="preserve"> HYPERLINK \l "_Toc528525833" </w:instrText>
-      </w:r>
-      <w:r>
-        <w:fldChar w:fldCharType="separate"/>
-      </w:r>
-      <w:r>
-        <w:rPr>
-          <w:rStyle w:val="26"/>
-        </w:rPr>
-        <w:t>6.1</w:t>
-      </w:r>
-      <w:r>
-        <w:rPr>
-          <w:rFonts w:eastAsiaTheme="minorEastAsia" w:cstheme="minorBidi"/>
-          <w:smallCaps w:val="0"/>
-          <w:sz w:val="22"/>
-          <w:szCs w:val="22"/>
-          <w:lang w:eastAsia="pt-BR"/>
-        </w:rPr>
-        <w:tab/>
-      </w:r>
-      <w:r>
-        <w:rPr>
-          <w:rStyle w:val="26"/>
-        </w:rPr>
-        <w:t>Definição:</w:t>
-      </w:r>
-      <w:r>
-        <w:tab/>
-      </w:r>
-      <w:r>
-        <w:fldChar w:fldCharType="begin"/>
-      </w:r>
-      <w:r>
-        <w:instrText xml:space="preserve"> PAGEREF _Toc528525833 \h </w:instrText>
-      </w:r>
-      <w:r>
-        <w:fldChar w:fldCharType="separate"/>
-      </w:r>
-      <w:r>
-        <w:t>6</w:t>
+        <w:t>7</w:t>
       </w:r>
       <w:r>
         <w:fldChar w:fldCharType="end"/>
@@ -1077,202 +840,41 @@
       <w:pPr>
         <w:pStyle w:val="15"/>
         <w:tabs>
-          <w:tab w:val="left" w:pos="400"/>
-          <w:tab w:val="right" w:leader="dot" w:pos="9350"/>
+          <w:tab w:val="right" w:leader="dot" w:pos="9360"/>
         </w:tabs>
-        <w:rPr>
-          <w:rFonts w:eastAsiaTheme="minorEastAsia" w:cstheme="minorBidi"/>
-          <w:b w:val="0"/>
-          <w:bCs w:val="0"/>
-          <w:caps w:val="0"/>
-          <w:sz w:val="22"/>
-          <w:szCs w:val="22"/>
-          <w:lang w:eastAsia="pt-BR"/>
-        </w:rPr>
       </w:pPr>
       <w:r>
         <w:fldChar w:fldCharType="begin"/>
       </w:r>
       <w:r>
-        <w:instrText xml:space="preserve"> HYPERLINK \l "_Toc528525834" </w:instrText>
+        <w:instrText xml:space="preserve"> HYPERLINK \l _Toc223111151 </w:instrText>
       </w:r>
       <w:r>
         <w:fldChar w:fldCharType="separate"/>
       </w:r>
       <w:r>
         <w:rPr>
-          <w:rStyle w:val="26"/>
-        </w:rPr>
-        <w:t>7.</w:t>
-      </w:r>
-      <w:r>
-        <w:rPr>
-          <w:rFonts w:eastAsiaTheme="minorEastAsia" w:cstheme="minorBidi"/>
-          <w:b w:val="0"/>
-          <w:bCs w:val="0"/>
-          <w:caps w:val="0"/>
-          <w:sz w:val="22"/>
-          <w:szCs w:val="22"/>
-          <w:lang w:eastAsia="pt-BR"/>
-        </w:rPr>
+          <w:rFonts w:hint="default"/>
+        </w:rPr>
+        <w:t xml:space="preserve">8. </w:t>
+      </w:r>
+      <w:r>
+        <w:t>CONCLUSÃO</w:t>
+      </w:r>
+      <w:r>
         <w:tab/>
       </w:r>
       <w:r>
-        <w:rPr>
-          <w:rStyle w:val="26"/>
-        </w:rPr>
-        <w:t>EXEMPLOS</w:t>
-      </w:r>
-      <w:r>
-        <w:tab/>
-      </w:r>
-      <w:r>
         <w:fldChar w:fldCharType="begin"/>
       </w:r>
       <w:r>
-        <w:instrText xml:space="preserve"> PAGEREF _Toc528525834 \h </w:instrText>
+        <w:instrText xml:space="preserve"> PAGEREF _Toc223111151 </w:instrText>
       </w:r>
       <w:r>
         <w:fldChar w:fldCharType="separate"/>
       </w:r>
       <w:r>
-        <w:t>6</w:t>
-      </w:r>
-      <w:r>
-        <w:fldChar w:fldCharType="end"/>
-      </w:r>
-      <w:r>
-        <w:fldChar w:fldCharType="end"/>
-      </w:r>
-    </w:p>
-    <w:p>
-      <w:pPr>
-        <w:pStyle w:val="16"/>
-        <w:tabs>
-          <w:tab w:val="left" w:pos="800"/>
-          <w:tab w:val="right" w:leader="dot" w:pos="9350"/>
-        </w:tabs>
-        <w:rPr>
-          <w:rFonts w:eastAsiaTheme="minorEastAsia" w:cstheme="minorBidi"/>
-          <w:smallCaps w:val="0"/>
-          <w:sz w:val="22"/>
-          <w:szCs w:val="22"/>
-          <w:lang w:eastAsia="pt-BR"/>
-        </w:rPr>
-      </w:pPr>
-      <w:r>
-        <w:fldChar w:fldCharType="begin"/>
-      </w:r>
-      <w:r>
-        <w:instrText xml:space="preserve"> HYPERLINK \l "_Toc528525835" </w:instrText>
-      </w:r>
-      <w:r>
-        <w:fldChar w:fldCharType="separate"/>
-      </w:r>
-      <w:r>
-        <w:rPr>
-          <w:rStyle w:val="26"/>
-        </w:rPr>
-        <w:t>7.1</w:t>
-      </w:r>
-      <w:r>
-        <w:rPr>
-          <w:rFonts w:eastAsiaTheme="minorEastAsia" w:cstheme="minorBidi"/>
-          <w:smallCaps w:val="0"/>
-          <w:sz w:val="22"/>
-          <w:szCs w:val="22"/>
-          <w:lang w:eastAsia="pt-BR"/>
-        </w:rPr>
-        <w:tab/>
-      </w:r>
-      <w:r>
-        <w:rPr>
-          <w:rStyle w:val="26"/>
-        </w:rPr>
-        <w:t>Exemplo JOY:</w:t>
-      </w:r>
-      <w:r>
-        <w:tab/>
-      </w:r>
-      <w:r>
-        <w:fldChar w:fldCharType="begin"/>
-      </w:r>
-      <w:r>
-        <w:instrText xml:space="preserve"> PAGEREF _Toc528525835 \h </w:instrText>
-      </w:r>
-      <w:r>
-        <w:fldChar w:fldCharType="separate"/>
-      </w:r>
-      <w:r>
-        <w:t>7</w:t>
-      </w:r>
-      <w:r>
-        <w:fldChar w:fldCharType="end"/>
-      </w:r>
-      <w:r>
-        <w:fldChar w:fldCharType="end"/>
-      </w:r>
-    </w:p>
-    <w:p>
-      <w:pPr>
-        <w:pStyle w:val="16"/>
-        <w:tabs>
-          <w:tab w:val="left" w:pos="800"/>
-          <w:tab w:val="right" w:leader="dot" w:pos="9350"/>
-        </w:tabs>
-        <w:rPr>
-          <w:rFonts w:eastAsiaTheme="minorEastAsia" w:cstheme="minorBidi"/>
-          <w:smallCaps w:val="0"/>
-          <w:sz w:val="22"/>
-          <w:szCs w:val="22"/>
-          <w:lang w:eastAsia="pt-BR"/>
-        </w:rPr>
-      </w:pPr>
-      <w:r>
-        <w:fldChar w:fldCharType="begin"/>
-      </w:r>
-      <w:r>
-        <w:instrText xml:space="preserve"> HYPERLINK \l "_Toc528525836" </w:instrText>
-      </w:r>
-      <w:r>
-        <w:fldChar w:fldCharType="separate"/>
-      </w:r>
-      <w:r>
-        <w:rPr>
-          <w:rStyle w:val="26"/>
-        </w:rPr>
-        <w:t>7.2</w:t>
-      </w:r>
-      <w:r>
-        <w:rPr>
-          <w:rFonts w:eastAsiaTheme="minorEastAsia" w:cstheme="minorBidi"/>
-          <w:smallCaps w:val="0"/>
-          <w:sz w:val="22"/>
-          <w:szCs w:val="22"/>
-          <w:lang w:eastAsia="pt-BR"/>
-        </w:rPr>
-        <w:tab/>
-      </w:r>
-      <w:r>
-        <w:rPr>
-          <w:rStyle w:val="26"/>
-        </w:rPr>
-        <w:t>Exemplo CAT:</w:t>
-      </w:r>
-      <w:r>
-        <w:tab/>
-      </w:r>
-      <w:r>
-        <w:fldChar w:fldCharType="begin"/>
-      </w:r>
-      <w:r>
-        <w:instrText xml:space="preserve"> PAGEREF _Toc528525836 \h </w:instrText>
-      </w:r>
-      <w:r>
-        <w:fldChar w:fldCharType="separate"/>
-      </w:r>
-      <w:r>
-        <w:t>8</w:t>
+        <w:t>11</w:t>
       </w:r>
       <w:r>
         <w:fldChar w:fldCharType="end"/>
@@ -1285,66 +887,41 @@
       <w:pPr>
         <w:pStyle w:val="15"/>
         <w:tabs>
-          <w:tab w:val="left" w:pos="400"/>
-          <w:tab w:val="right" w:leader="dot" w:pos="9350"/>
+          <w:tab w:val="right" w:leader="dot" w:pos="9360"/>
         </w:tabs>
-        <w:rPr>
-          <w:rFonts w:eastAsiaTheme="minorEastAsia" w:cstheme="minorBidi"/>
-          <w:b w:val="0"/>
-          <w:bCs w:val="0"/>
-          <w:caps w:val="0"/>
-          <w:sz w:val="22"/>
-          <w:szCs w:val="22"/>
-          <w:lang w:eastAsia="pt-BR"/>
-        </w:rPr>
       </w:pPr>
       <w:r>
         <w:fldChar w:fldCharType="begin"/>
       </w:r>
       <w:r>
-        <w:instrText xml:space="preserve"> HYPERLINK \l "_Toc528525837" </w:instrText>
+        <w:instrText xml:space="preserve"> HYPERLINK \l _Toc1165084827 </w:instrText>
       </w:r>
       <w:r>
         <w:fldChar w:fldCharType="separate"/>
       </w:r>
       <w:r>
         <w:rPr>
-          <w:rStyle w:val="26"/>
-        </w:rPr>
-        <w:t>8.</w:t>
-      </w:r>
-      <w:r>
-        <w:rPr>
-          <w:rFonts w:eastAsiaTheme="minorEastAsia" w:cstheme="minorBidi"/>
-          <w:b w:val="0"/>
-          <w:bCs w:val="0"/>
-          <w:caps w:val="0"/>
-          <w:sz w:val="22"/>
-          <w:szCs w:val="22"/>
-          <w:lang w:eastAsia="pt-BR"/>
-        </w:rPr>
+          <w:rFonts w:hint="default"/>
+        </w:rPr>
+        <w:t xml:space="preserve">9. </w:t>
+      </w:r>
+      <w:r>
+        <w:t>BIBLIOGRAFIA</w:t>
+      </w:r>
+      <w:r>
         <w:tab/>
       </w:r>
       <w:r>
-        <w:rPr>
-          <w:rStyle w:val="26"/>
-        </w:rPr>
-        <w:t>CONCLUSÃO</w:t>
-      </w:r>
-      <w:r>
-        <w:tab/>
-      </w:r>
-      <w:r>
         <w:fldChar w:fldCharType="begin"/>
       </w:r>
       <w:r>
-        <w:instrText xml:space="preserve"> PAGEREF _Toc528525837 \h </w:instrText>
+        <w:instrText xml:space="preserve"> PAGEREF _Toc1165084827 </w:instrText>
       </w:r>
       <w:r>
         <w:fldChar w:fldCharType="separate"/>
       </w:r>
       <w:r>
-        <w:t>8</w:t>
+        <w:t>11</w:t>
       </w:r>
       <w:r>
         <w:fldChar w:fldCharType="end"/>
@@ -1355,83 +932,16 @@
     </w:p>
     <w:p>
       <w:pPr>
-        <w:pStyle w:val="15"/>
-        <w:tabs>
-          <w:tab w:val="left" w:pos="400"/>
-          <w:tab w:val="right" w:leader="dot" w:pos="9350"/>
-        </w:tabs>
-        <w:rPr>
-          <w:rFonts w:eastAsiaTheme="minorEastAsia" w:cstheme="minorBidi"/>
-          <w:b w:val="0"/>
-          <w:bCs w:val="0"/>
-          <w:caps w:val="0"/>
-          <w:sz w:val="22"/>
-          <w:szCs w:val="22"/>
-          <w:lang w:eastAsia="pt-BR"/>
-        </w:rPr>
-      </w:pPr>
-      <w:r>
-        <w:fldChar w:fldCharType="begin"/>
-      </w:r>
-      <w:r>
-        <w:instrText xml:space="preserve"> HYPERLINK \l "_Toc528525838" </w:instrText>
-      </w:r>
-      <w:r>
-        <w:fldChar w:fldCharType="separate"/>
-      </w:r>
-      <w:r>
-        <w:rPr>
-          <w:rStyle w:val="26"/>
-        </w:rPr>
-        <w:t>9.</w:t>
-      </w:r>
-      <w:r>
-        <w:rPr>
-          <w:rFonts w:eastAsiaTheme="minorEastAsia" w:cstheme="minorBidi"/>
-          <w:b w:val="0"/>
-          <w:bCs w:val="0"/>
-          <w:caps w:val="0"/>
-          <w:sz w:val="22"/>
-          <w:szCs w:val="22"/>
-          <w:lang w:eastAsia="pt-BR"/>
-        </w:rPr>
-        <w:tab/>
-      </w:r>
-      <w:r>
-        <w:rPr>
-          <w:rStyle w:val="26"/>
-        </w:rPr>
-        <w:t>BIBLIOGRAFIA</w:t>
-      </w:r>
-      <w:r>
-        <w:tab/>
-      </w:r>
-      <w:r>
-        <w:fldChar w:fldCharType="begin"/>
-      </w:r>
-      <w:r>
-        <w:instrText xml:space="preserve"> PAGEREF _Toc528525838 \h </w:instrText>
-      </w:r>
-      <w:r>
-        <w:fldChar w:fldCharType="separate"/>
-      </w:r>
-      <w:r>
-        <w:t>8</w:t>
-      </w:r>
+        <w:pStyle w:val="58"/>
+      </w:pPr>
       <w:r>
         <w:fldChar w:fldCharType="end"/>
       </w:r>
-      <w:r>
-        <w:fldChar w:fldCharType="end"/>
-      </w:r>
     </w:p>
     <w:p>
       <w:pPr>
         <w:pStyle w:val="58"/>
       </w:pPr>
-      <w:r>
-        <w:fldChar w:fldCharType="end"/>
-      </w:r>
     </w:p>
     <w:p>
       <w:pPr>
@@ -1555,14 +1065,9 @@
     </w:p>
     <w:p>
       <w:pPr>
-        <w:pStyle w:val="58"/>
-      </w:pPr>
-    </w:p>
-    <w:p>
-      <w:pPr>
         <w:pStyle w:val="2"/>
       </w:pPr>
-      <w:bookmarkStart w:id="0" w:name="_Toc528525823"/>
+      <w:bookmarkStart w:id="0" w:name="_Toc829702882"/>
       <w:r>
         <w:t>INTEGRANTES</w:t>
       </w:r>
@@ -2154,7 +1659,7 @@
       <w:pPr>
         <w:pStyle w:val="2"/>
       </w:pPr>
-      <w:bookmarkStart w:id="1" w:name="_Toc528525824"/>
+      <w:bookmarkStart w:id="1" w:name="_Toc64401219"/>
       <w:r>
         <w:t>INTRODUÇÃO</w:t>
       </w:r>
@@ -2336,7 +1841,7 @@
       <w:pPr>
         <w:pStyle w:val="2"/>
       </w:pPr>
-      <w:bookmarkStart w:id="2" w:name="_Toc528525825"/>
+      <w:bookmarkStart w:id="2" w:name="_Toc656045428"/>
       <w:r>
         <w:t>DEFINIÇÕES</w:t>
       </w:r>
@@ -2787,7 +2292,7 @@
           <w:iCs w:val="0"/>
         </w:rPr>
       </w:pPr>
-      <w:bookmarkStart w:id="3" w:name="_Toc528525826"/>
+      <w:bookmarkStart w:id="3" w:name="_Toc1431904936"/>
       <w:r>
         <w:rPr>
           <w:rStyle w:val="25"/>
@@ -2818,7 +2323,7 @@
       <w:pPr>
         <w:pStyle w:val="4"/>
       </w:pPr>
-      <w:bookmarkStart w:id="4" w:name="_Toc528525827"/>
+      <w:bookmarkStart w:id="4" w:name="_Toc923901556"/>
       <w:r>
         <w:t>Definição:</w:t>
       </w:r>
@@ -2947,7 +2452,7 @@
       <w:pPr>
         <w:pStyle w:val="4"/>
       </w:pPr>
-      <w:bookmarkStart w:id="5" w:name="_Toc528525828"/>
+      <w:bookmarkStart w:id="5" w:name="_Toc300959513"/>
       <w:r>
         <w:t>Função:</w:t>
       </w:r>
@@ -2983,6 +2488,94 @@
       <w:r>
         <w:t>Sua maior vantagem é sem dúvidas a abstração e também evitar os efeitos colaterais.</w:t>
       </w:r>
+    </w:p>
+    <w:p>
+      <w:pPr>
+        <w:pStyle w:val="70"/>
+        <w:rPr>
+          <w:sz w:val="20"/>
+        </w:rPr>
+      </w:pPr>
+    </w:p>
+    <w:p>
+      <w:pPr>
+        <w:pStyle w:val="70"/>
+        <w:rPr>
+          <w:sz w:val="20"/>
+        </w:rPr>
+      </w:pPr>
+    </w:p>
+    <w:p>
+      <w:pPr>
+        <w:pStyle w:val="70"/>
+        <w:rPr>
+          <w:sz w:val="20"/>
+        </w:rPr>
+      </w:pPr>
+    </w:p>
+    <w:p>
+      <w:pPr>
+        <w:pStyle w:val="70"/>
+        <w:rPr>
+          <w:sz w:val="20"/>
+        </w:rPr>
+      </w:pPr>
+    </w:p>
+    <w:p>
+      <w:pPr>
+        <w:pStyle w:val="70"/>
+        <w:rPr>
+          <w:sz w:val="20"/>
+        </w:rPr>
+      </w:pPr>
+    </w:p>
+    <w:p>
+      <w:pPr>
+        <w:pStyle w:val="70"/>
+        <w:rPr>
+          <w:sz w:val="20"/>
+        </w:rPr>
+      </w:pPr>
+    </w:p>
+    <w:p>
+      <w:pPr>
+        <w:pStyle w:val="70"/>
+        <w:rPr>
+          <w:sz w:val="20"/>
+        </w:rPr>
+      </w:pPr>
+    </w:p>
+    <w:p>
+      <w:pPr>
+        <w:pStyle w:val="70"/>
+        <w:rPr>
+          <w:sz w:val="20"/>
+        </w:rPr>
+      </w:pPr>
+    </w:p>
+    <w:p>
+      <w:pPr>
+        <w:pStyle w:val="70"/>
+        <w:rPr>
+          <w:sz w:val="20"/>
+        </w:rPr>
+      </w:pPr>
+    </w:p>
+    <w:p>
+      <w:pPr>
+        <w:pStyle w:val="70"/>
+        <w:rPr>
+          <w:sz w:val="20"/>
+        </w:rPr>
+      </w:pPr>
+    </w:p>
+    <w:p>
+      <w:pPr>
+        <w:pStyle w:val="70"/>
+        <w:rPr>
+          <w:sz w:val="20"/>
+        </w:rPr>
+      </w:pPr>
     </w:p>
     <w:p>
       <w:pPr>
@@ -3065,7 +2658,7 @@
           <w:iCs w:val="0"/>
         </w:rPr>
       </w:pPr>
-      <w:bookmarkStart w:id="6" w:name="_Toc528525829"/>
+      <w:bookmarkStart w:id="6" w:name="_Toc2138816397"/>
       <w:r>
         <w:rPr>
           <w:rStyle w:val="25"/>
@@ -3090,7 +2683,7 @@
       <w:pPr>
         <w:pStyle w:val="4"/>
       </w:pPr>
-      <w:bookmarkStart w:id="7" w:name="_Toc528525830"/>
+      <w:bookmarkStart w:id="7" w:name="_Toc229967289"/>
       <w:r>
         <w:t>Definição:</w:t>
       </w:r>
@@ -3099,6 +2692,7 @@
     <w:p>
       <w:pPr>
         <w:pStyle w:val="83"/>
+        <w:ind w:firstLine="720" w:firstLineChars="0"/>
         <w:rPr>
           <w:rFonts w:hint="eastAsia"/>
           <w:color w:val="000000"/>
@@ -3108,98 +2702,120 @@
     <w:p>
       <w:pPr>
         <w:pStyle w:val="83"/>
+        <w:ind w:firstLine="720"/>
+        <w:rPr>
+          <w:rFonts w:hint="eastAsia"/>
+        </w:rPr>
+      </w:pPr>
+      <w:r>
+        <w:rPr>
+          <w:rFonts w:hint="eastAsia"/>
+        </w:rPr>
+        <w:t>Joy é uma linguagem de programação puramente funcional criada p</w:t>
+      </w:r>
+      <w:r>
+        <w:rPr>
+          <w:rFonts w:hint="default"/>
+        </w:rPr>
+        <w:t>or</w:t>
+      </w:r>
+      <w:r>
+        <w:rPr>
+          <w:rFonts w:hint="eastAsia"/>
+        </w:rPr>
+        <w:t xml:space="preserve"> </w:t>
+      </w:r>
+      <w:r>
+        <w:rPr>
+          <w:rFonts w:hint="eastAsia"/>
+          <w:b/>
+          <w:bCs/>
+        </w:rPr>
+        <w:t>Manfred von Thun of  La Trobe</w:t>
+      </w:r>
+      <w:r>
+        <w:rPr>
+          <w:rFonts w:hint="eastAsia"/>
+        </w:rPr>
+        <w:t xml:space="preserve"> </w:t>
+      </w:r>
+      <w:r>
+        <w:rPr>
+          <w:rFonts w:hint="default"/>
+        </w:rPr>
+        <w:t xml:space="preserve"> em 2001 </w:t>
+      </w:r>
+      <w:r>
+        <w:rPr>
+          <w:rFonts w:hint="eastAsia"/>
+        </w:rPr>
+        <w:t>na Universidade de Melbourne, na Austrália. Enquanto todas as outras linguagens de programação funcionais são baseadas na aplicação de funções aos argumentos, o Joy é baseado na composição de funções. Toda função Joy é unária, tendo uma pilha como argumento e produzindo uma pilha como valor. Consequentemente, grande parte da Joy parece uma notação postfix comum. Na sintaxe de Joy, a composição de funções é simplesmente a concatenação do texto. Por esse motivo, o Joy pode ser chamado de Linguagem Concatenativa.</w:t>
+      </w:r>
+    </w:p>
+    <w:p>
+      <w:pPr>
+        <w:pStyle w:val="83"/>
+        <w:ind w:firstLine="720"/>
+        <w:rPr>
+          <w:rFonts w:hint="eastAsia"/>
+        </w:rPr>
+      </w:pPr>
+    </w:p>
+    <w:p>
+      <w:pPr>
+        <w:pStyle w:val="83"/>
+        <w:ind w:firstLine="720"/>
+        <w:rPr>
+          <w:rFonts w:hint="eastAsia"/>
+        </w:rPr>
+      </w:pPr>
+      <w:r>
+        <w:rPr>
+          <w:rFonts w:hint="eastAsia"/>
+        </w:rPr>
+        <w:t xml:space="preserve">A concatenação de programas apropriados denota a composição das funções que os programas </w:t>
+      </w:r>
+      <w:r>
+        <w:rPr>
+          <w:rFonts w:hint="default"/>
+        </w:rPr>
+        <w:t>aprensentam</w:t>
+      </w:r>
+      <w:r>
+        <w:rPr>
+          <w:rFonts w:hint="eastAsia"/>
+        </w:rPr>
+        <w:t>. Algumas funções esperam programas citados no topo da pilha e os executam de muitas maneiras diferentes, efetivamente através da demarcação. Assim, onde outras linguagens funcionais usam abstração e aplicação, o Joy usa citações e combinações</w:t>
+      </w:r>
+      <w:r>
+        <w:rPr>
+          <w:rFonts w:hint="default"/>
+        </w:rPr>
+        <w:t>.</w:t>
+      </w:r>
+    </w:p>
+    <w:p>
+      <w:pPr>
+        <w:pStyle w:val="83"/>
         <w:rPr>
           <w:rFonts w:hint="eastAsia"/>
           <w:color w:val="000000"/>
         </w:rPr>
       </w:pPr>
-      <w:r>
-        <w:rPr>
-          <w:color w:val="000000"/>
-        </w:rPr>
-        <w:tab/>
-      </w:r>
-      <w:r>
-        <w:rPr>
-          <w:color w:val="000000"/>
-        </w:rPr>
-        <w:t xml:space="preserve">A linguagem Joy é uma linguagem puramente funcional de mais alto nível e foi criada em 2001 por </w:t>
-      </w:r>
-      <w:r>
-        <w:rPr>
-          <w:b/>
-          <w:color w:val="000000"/>
-        </w:rPr>
-        <w:t>Manfred von Thun of  La Trobe</w:t>
-      </w:r>
-      <w:r>
-        <w:rPr>
-          <w:color w:val="000000"/>
-        </w:rPr>
-        <w:t xml:space="preserve"> na Universidade de Melbourne, na Austrália. Joy é baseada na composição de funções assim como o Cálculo Lambda e apresenta muita similaridade com a linguagem </w:t>
-      </w:r>
-      <w:r>
-        <w:rPr>
-          <w:b/>
-          <w:color w:val="000000"/>
-        </w:rPr>
-        <w:t>Forth</w:t>
-      </w:r>
-      <w:r>
-        <w:rPr>
-          <w:color w:val="000000"/>
-        </w:rPr>
-        <w:t>. Assim como Factor, é orientada a pilha. É dinâmica e fortemente tipada.</w:t>
-      </w:r>
-    </w:p>
-    <w:p>
-      <w:pPr>
-        <w:pStyle w:val="83"/>
+    </w:p>
+    <w:p>
+      <w:pPr>
+        <w:pStyle w:val="83"/>
+        <w:ind w:firstLine="720"/>
         <w:rPr>
           <w:rFonts w:hint="eastAsia"/>
-          <w:color w:val="000000"/>
-        </w:rPr>
-      </w:pPr>
-    </w:p>
-    <w:p>
-      <w:pPr>
-        <w:pStyle w:val="83"/>
-        <w:rPr>
-          <w:rFonts w:hint="eastAsia"/>
-          <w:color w:val="000000"/>
-        </w:rPr>
-      </w:pPr>
-    </w:p>
-    <w:p>
-      <w:pPr>
-        <w:pStyle w:val="4"/>
-      </w:pPr>
-      <w:bookmarkStart w:id="8" w:name="_Toc528525831"/>
-      <w:r>
-        <w:t>Função:</w:t>
-      </w:r>
-      <w:bookmarkEnd w:id="8"/>
-    </w:p>
-    <w:p>
-      <w:pPr>
-        <w:pStyle w:val="83"/>
-        <w:rPr>
-          <w:rFonts w:hint="eastAsia"/>
-          <w:color w:val="000000"/>
-        </w:rPr>
-      </w:pPr>
-    </w:p>
-    <w:p>
-      <w:pPr>
-        <w:pStyle w:val="83"/>
-        <w:ind w:firstLine="720"/>
-        <w:rPr>
-          <w:rFonts w:hint="eastAsia"/>
         </w:rPr>
       </w:pPr>
       <w:r>
         <w:t>A linguagem Joy elimina a abstração de Lambda e a aplicação de funções, e as substitui por cotação de programa e composição de funções.</w:t>
       </w:r>
+      <w:bookmarkStart w:id="13" w:name="_GoBack"/>
+      <w:bookmarkEnd w:id="13"/>
     </w:p>
     <w:p>
       <w:pPr>
@@ -3252,7 +2868,7 @@
           <w:iCs w:val="0"/>
         </w:rPr>
       </w:pPr>
-      <w:bookmarkStart w:id="9" w:name="_Toc528525832"/>
+      <w:bookmarkStart w:id="8" w:name="_Toc152135839"/>
       <w:r>
         <w:rPr>
           <w:rStyle w:val="25"/>
@@ -3261,7 +2877,7 @@
         </w:rPr>
         <w:t>CAT</w:t>
       </w:r>
-      <w:bookmarkEnd w:id="9"/>
+      <w:bookmarkEnd w:id="8"/>
     </w:p>
     <w:p>
       <w:pPr>
@@ -3286,11 +2902,11 @@
       <w:pPr>
         <w:pStyle w:val="4"/>
       </w:pPr>
-      <w:bookmarkStart w:id="10" w:name="_Toc528525833"/>
+      <w:bookmarkStart w:id="9" w:name="_Toc1017388652"/>
       <w:r>
         <w:t>Definição:</w:t>
       </w:r>
-      <w:bookmarkEnd w:id="10"/>
+      <w:bookmarkEnd w:id="9"/>
     </w:p>
     <w:p>
       <w:pPr>
@@ -4077,22 +3693,16 @@
         </w:rPr>
       </w:pPr>
     </w:p>
-    <w:p>
-      <w:bookmarkStart w:id="14" w:name="_GoBack"/>
-      <w:bookmarkEnd w:id="14"/>
-    </w:p>
+    <w:p/>
     <w:p>
       <w:pPr>
         <w:pStyle w:val="2"/>
       </w:pPr>
-      <w:bookmarkStart w:id="11" w:name="_Toc528525834"/>
-      <w:r>
-        <w:t>EXEMPLOS</w:t>
-      </w:r>
-      <w:bookmarkEnd w:id="11"/>
-      <w:r>
-        <w:t xml:space="preserve"> CAT &amp; JOY</w:t>
-      </w:r>
+      <w:bookmarkStart w:id="10" w:name="_Toc1782055687"/>
+      <w:r>
+        <w:t>EXEMPLOS CAT &amp; JOY</w:t>
+      </w:r>
+      <w:bookmarkEnd w:id="10"/>
     </w:p>
     <w:p/>
     <w:p/>
@@ -7032,11 +6642,11 @@
       <w:pPr>
         <w:pStyle w:val="2"/>
       </w:pPr>
-      <w:bookmarkStart w:id="12" w:name="_Toc528525837"/>
+      <w:bookmarkStart w:id="11" w:name="_Toc223111151"/>
       <w:r>
         <w:t>CONCLUSÃO</w:t>
       </w:r>
-      <w:bookmarkEnd w:id="12"/>
+      <w:bookmarkEnd w:id="11"/>
     </w:p>
     <w:p>
       <w:pPr>
@@ -7072,11 +6682,11 @@
       <w:pPr>
         <w:pStyle w:val="2"/>
       </w:pPr>
-      <w:bookmarkStart w:id="13" w:name="_Toc528525838"/>
+      <w:bookmarkStart w:id="12" w:name="_Toc1165084827"/>
       <w:r>
         <w:t>BIBLIOGRAFIA</w:t>
       </w:r>
-      <w:bookmarkEnd w:id="13"/>
+      <w:bookmarkEnd w:id="12"/>
     </w:p>
     <w:p/>
     <w:p>
@@ -7565,34 +7175,26 @@
       <w:pPr>
         <w:pStyle w:val="83"/>
         <w:rPr>
-          <w:rFonts w:hint="eastAsia"/>
-          <w:szCs w:val="26"/>
-          <w:lang w:val="en-US"/>
-        </w:rPr>
-      </w:pPr>
-      <w:r>
-        <w:rPr>
-          <w:szCs w:val="26"/>
-          <w:lang w:val="en-US"/>
-        </w:rPr>
-        <w:t xml:space="preserve">- </w:t>
-      </w:r>
-      <w:r>
-        <w:fldChar w:fldCharType="begin"/>
-      </w:r>
-      <w:r>
-        <w:instrText xml:space="preserve"> HYPERLINK "https://www.codeproject.com/Articles/16247/Cat-A-Statically-Typed-Programming-Language-Interp" </w:instrText>
-      </w:r>
-      <w:r>
-        <w:fldChar w:fldCharType="separate"/>
-      </w:r>
-      <w:r>
-        <w:rPr>
           <w:rStyle w:val="26"/>
           <w:szCs w:val="26"/>
           <w:lang w:val="en-US"/>
         </w:rPr>
-        <w:t>https://www.codeproject.com/Articles/16247/Cat-A-Statically-Typed-Programming-Language-Interp</w:t>
+      </w:pPr>
+      <w:r>
+        <w:rPr>
+          <w:szCs w:val="26"/>
+          <w:lang w:val="en-US"/>
+        </w:rPr>
+        <w:t xml:space="preserve">- </w:t>
+      </w:r>
+      <w:r>
+        <w:fldChar w:fldCharType="begin"/>
+      </w:r>
+      <w:r>
+        <w:instrText xml:space="preserve"> HYPERLINK "https://www.codeproject.com/Articles/16247/Cat-A-Statically-Typed-Programming-Language-Interp" </w:instrText>
+      </w:r>
+      <w:r>
+        <w:fldChar w:fldCharType="separate"/>
       </w:r>
       <w:r>
         <w:rPr>
@@ -7600,7 +7202,51 @@
           <w:szCs w:val="26"/>
           <w:lang w:val="en-US"/>
         </w:rPr>
+        <w:t>https://www.codeproject.com/Articles/16247/Cat-A-Statically-Typed-Programming-Language-Interp</w:t>
+      </w:r>
+      <w:r>
+        <w:rPr>
+          <w:rStyle w:val="26"/>
+          <w:szCs w:val="26"/>
+          <w:lang w:val="en-US"/>
+        </w:rPr>
         <w:fldChar w:fldCharType="end"/>
+      </w:r>
+    </w:p>
+    <w:p>
+      <w:pPr>
+        <w:pStyle w:val="83"/>
+        <w:rPr>
+          <w:rStyle w:val="26"/>
+          <w:szCs w:val="26"/>
+          <w:lang w:val="en-US"/>
+        </w:rPr>
+      </w:pPr>
+    </w:p>
+    <w:p>
+      <w:pPr>
+        <w:pStyle w:val="83"/>
+        <w:rPr>
+          <w:rStyle w:val="26"/>
+          <w:rFonts w:hint="eastAsia"/>
+          <w:szCs w:val="26"/>
+        </w:rPr>
+      </w:pPr>
+      <w:r>
+        <w:rPr>
+          <w:rStyle w:val="26"/>
+          <w:szCs w:val="26"/>
+          <w:u w:val="none"/>
+        </w:rPr>
+        <w:t xml:space="preserve">- </w:t>
+      </w:r>
+      <w:r>
+        <w:rPr>
+          <w:rStyle w:val="26"/>
+          <w:rFonts w:hint="default"/>
+          <w:szCs w:val="26"/>
+        </w:rPr>
+        <w:t>https://hypercubed.github.io/joy/html/forth-joy.html</w:t>
       </w:r>
     </w:p>
     <w:sectPr>
@@ -8973,7 +8619,7 @@
         </w14:shadow>
         <w14:reflection w14:blurRad="0" w14:stA="0" w14:stPos="0" w14:endA="0" w14:endPos="0" w14:dist="0" w14:dir="0" w14:fadeDir="0" w14:sx="0" w14:sy="0" w14:kx="0" w14:ky="0" w14:algn="none"/>
         <w14:props3d w14:extrusionH="0" w14:contourW="0" w14:prstMaterial="none"/>
-        <w14:scene3d w14:prst="orthographicFront">
+        <w14:scene3d>
           <w14:lightRig w14:rig="threePt" w14:dir="t">
             <w14:rot w14:lat="0" w14:lon="0" w14:rev="0"/>
           </w14:lightRig>

</xml_diff>